<commit_message>
Continuing work on introduction of paper
Just working on paper
</commit_message>
<xml_diff>
--- a/Report Paper.docx
+++ b/Report Paper.docx
@@ -75,7 +75,51 @@
         <w:pStyle w:val="AbstractText"/>
       </w:pPr>
       <w:r>
-        <w:t>In stock market analysis, it is often difficult to predict how the markets will behave from one instant to the next. Using technical analysis, one may develop an intuition of the types of things that the market will behave with. Using the technical analysis of indicators in real time, one may make educated decisions than can help them collect profits from arbitrage in the markets.</w:t>
+        <w:t xml:space="preserve">In stock market </w:t>
+      </w:r>
+      <w:r>
+        <w:t>prediction</w:t>
+      </w:r>
+      <w:r>
+        <w:t xml:space="preserve">, it is often difficult to </w:t>
+      </w:r>
+      <w:r>
+        <w:t>estimate future behavior based on the past market activity</w:t>
+      </w:r>
+      <w:r>
+        <w:t xml:space="preserve">. Using technical analysis, one may develop </w:t>
+      </w:r>
+      <w:r>
+        <w:t xml:space="preserve">indicators which can assist in predicting the upcoming price action of a </w:t>
+      </w:r>
+      <w:proofErr w:type="gramStart"/>
+      <w:r>
+        <w:t>particular security</w:t>
+      </w:r>
+      <w:proofErr w:type="gramEnd"/>
+      <w:r>
+        <w:t xml:space="preserve">. </w:t>
+      </w:r>
+      <w:r>
+        <w:t xml:space="preserve">Using the technical analysis of indicators in real time, one may make educated decisions </w:t>
+      </w:r>
+      <w:r>
+        <w:t xml:space="preserve">that </w:t>
+      </w:r>
+      <w:r>
+        <w:t xml:space="preserve">can help them collect profits </w:t>
+      </w:r>
+      <w:r>
+        <w:t xml:space="preserve">through </w:t>
+      </w:r>
+      <w:r>
+        <w:t>arbitrage in the market</w:t>
+      </w:r>
+      <w:r>
+        <w:t>s</w:t>
+      </w:r>
+      <w:r>
+        <w:t>.</w:t>
       </w:r>
     </w:p>
     <w:p>
@@ -83,8 +127,38 @@
         <w:pStyle w:val="AbstractText"/>
       </w:pPr>
       <w:r>
-        <w:t>Using machine learning, it is possible to develop algorithms that can perform the necessary generalizations and calculations to make the same types of educated guesses that traders use to “read” the markets. It was decided that using historical data, a model would be selected to attempt to perform this function. From our selection of a model and using the data and indicators that were selected, the model produced 18% APY.</w:t>
-      </w:r>
+        <w:t xml:space="preserve">Using machine learning, it is possible to develop algorithms that can perform </w:t>
+      </w:r>
+      <w:r>
+        <w:t xml:space="preserve">calculations and </w:t>
+      </w:r>
+      <w:proofErr w:type="gramStart"/>
+      <w:r>
+        <w:t>make generalizations</w:t>
+      </w:r>
+      <w:proofErr w:type="gramEnd"/>
+      <w:r>
+        <w:t xml:space="preserve"> about how the market will behave in the near future. </w:t>
+      </w:r>
+      <w:r>
+        <w:t xml:space="preserve">Our attempt was to build use a machine learning model, with indicator values as inputs, which </w:t>
+      </w:r>
+      <w:proofErr w:type="gramStart"/>
+      <w:r>
+        <w:t>was able to</w:t>
+      </w:r>
+      <w:proofErr w:type="gramEnd"/>
+      <w:r>
+        <w:t xml:space="preserve"> produce </w:t>
+      </w:r>
+      <w:r>
+        <w:t xml:space="preserve">an estimated </w:t>
+      </w:r>
+      <w:r>
+        <w:t>18% APY.</w:t>
+      </w:r>
+      <w:bookmarkStart w:id="0" w:name="_GoBack"/>
+      <w:bookmarkEnd w:id="0"/>
     </w:p>
     <w:p>
       <w:pPr>
@@ -114,34 +188,105 @@
     </w:p>
     <w:p>
       <w:pPr>
-        <w:pStyle w:val="Text"/>
-      </w:pPr>
-      <w:r>
-        <w:t xml:space="preserve">Stock market arbitrage as a method of profiting. </w:t>
-      </w:r>
-    </w:p>
-    <w:p>
-      <w:pPr>
-        <w:pStyle w:val="Text"/>
-      </w:pPr>
-      <w:r>
-        <w:t>Themes of buying low and selling high</w:t>
-      </w:r>
-    </w:p>
-    <w:p>
-      <w:pPr>
-        <w:pStyle w:val="Text"/>
-      </w:pPr>
-      <w:r>
-        <w:t>Using indicators to maximize profits.</w:t>
-      </w:r>
-    </w:p>
-    <w:p>
-      <w:pPr>
-        <w:pStyle w:val="Text"/>
-      </w:pPr>
-      <w:r>
-        <w:t>Using machine learning to do this instead.</w:t>
+        <w:pStyle w:val="HeadingSubsection"/>
+      </w:pPr>
+      <w:r>
+        <w:t>1</w:t>
+      </w:r>
+      <w:r>
+        <w:t>.1</w:t>
+      </w:r>
+      <w:r>
+        <w:tab/>
+      </w:r>
+      <w:r>
+        <w:t>Fundamentals of Market Behavior</w:t>
+      </w:r>
+    </w:p>
+    <w:p>
+      <w:pPr>
+        <w:pStyle w:val="Text"/>
+      </w:pPr>
+      <w:r>
+        <w:t xml:space="preserve">The stock market </w:t>
+      </w:r>
+      <w:r>
+        <w:t xml:space="preserve">can be simplified as </w:t>
+      </w:r>
+      <w:r>
+        <w:t xml:space="preserve">a </w:t>
+      </w:r>
+      <w:r>
+        <w:t>place</w:t>
+      </w:r>
+      <w:r>
+        <w:t xml:space="preserve"> where buyers and sellers</w:t>
+      </w:r>
+      <w:r>
+        <w:t xml:space="preserve"> of company shares</w:t>
+      </w:r>
+      <w:r>
+        <w:t xml:space="preserve"> go to </w:t>
+      </w:r>
+      <w:r>
+        <w:t xml:space="preserve">exchange </w:t>
+      </w:r>
+      <w:r>
+        <w:t xml:space="preserve">their </w:t>
+      </w:r>
+      <w:r>
+        <w:t>shares</w:t>
+      </w:r>
+      <w:r>
+        <w:t xml:space="preserve"> </w:t>
+      </w:r>
+      <w:r>
+        <w:t>for money</w:t>
+      </w:r>
+      <w:r>
+        <w:t xml:space="preserve"> </w:t>
+      </w:r>
+      <w:r>
+        <w:t>and money for shares. One would hope that if they buy a share of security, that it would increase in value. After the increase in value, one would then sell said security. This process of “buying low” and “selling high” is called arbitrage. There exist individuals who engage in this process many times a day to secure profits using the principle of arbitrage. In the ideal case, one would buy his or her shares when the security’s value is lowest, and then sell when its value is highest. But this process is immensely easier said than done. Markets almost always behave unpredictably, and human emotion quite often disrupts regular patterns of price action.</w:t>
+      </w:r>
+    </w:p>
+    <w:p>
+      <w:pPr>
+        <w:pStyle w:val="Text"/>
+      </w:pPr>
+      <w:r>
+        <w:t xml:space="preserve">Over the years, individuals have created </w:t>
+      </w:r>
+      <w:r>
+        <w:rPr>
+          <w:i/>
+        </w:rPr>
+        <w:t>market indicators</w:t>
+      </w:r>
+      <w:r>
+        <w:rPr>
+          <w:i/>
+        </w:rPr>
+        <w:t xml:space="preserve">, </w:t>
+      </w:r>
+      <w:r>
+        <w:t xml:space="preserve">which are numerical summaries of previous price action based on market behavior. The </w:t>
+      </w:r>
+      <w:proofErr w:type="gramStart"/>
+      <w:r>
+        <w:t>vast majority</w:t>
+      </w:r>
+      <w:proofErr w:type="gramEnd"/>
+      <w:r>
+        <w:t xml:space="preserve"> of these indicators are based on the recent prices and volumes of shares traded over a particular period of time. In practice, indicators can be used as visual aids for making trading decisions, but their graphical use is based on numerical values, which makes this easy to incorporate into machine learning.</w:t>
+      </w:r>
+    </w:p>
+    <w:p>
+      <w:pPr>
+        <w:pStyle w:val="Text"/>
+      </w:pPr>
+      <w:r>
+        <w:t xml:space="preserve">Because of the ease of making </w:t>
       </w:r>
     </w:p>
     <w:p>
@@ -151,8 +296,6 @@
       <w:r>
         <w:t>Descriptions of AI in market movement today.</w:t>
       </w:r>
-      <w:bookmarkStart w:id="0" w:name="_GoBack"/>
-      <w:bookmarkEnd w:id="0"/>
     </w:p>
     <w:p>
       <w:pPr>
@@ -392,6 +535,7 @@
         <w:pStyle w:val="BulletedList"/>
       </w:pPr>
       <w:r>
+        <w:lastRenderedPageBreak/>
         <w:t>column height—first page: 6.625</w:t>
       </w:r>
       <w:r>
@@ -554,15 +698,28 @@
         <w:rPr>
           <w:rFonts w:ascii="Courier New" w:hAnsi="Courier New"/>
         </w:rPr>
-        <w:t>\usepackage{times}</w:t>
-      </w:r>
-    </w:p>
-    <w:p>
-      <w:pPr>
-        <w:pStyle w:val="Text"/>
-      </w:pPr>
-      <w:r>
-        <w:lastRenderedPageBreak/>
+        <w:t>\</w:t>
+      </w:r>
+      <w:proofErr w:type="spellStart"/>
+      <w:r>
+        <w:rPr>
+          <w:rFonts w:ascii="Courier New" w:hAnsi="Courier New"/>
+        </w:rPr>
+        <w:t>usepackage</w:t>
+      </w:r>
+      <w:proofErr w:type="spellEnd"/>
+      <w:r>
+        <w:rPr>
+          <w:rFonts w:ascii="Courier New" w:hAnsi="Courier New"/>
+        </w:rPr>
+        <w:t>{times}</w:t>
+      </w:r>
+    </w:p>
+    <w:p>
+      <w:pPr>
+        <w:pStyle w:val="Text"/>
+      </w:pPr>
+      <w:r>
         <w:t>in the preamble.</w:t>
       </w:r>
       <w:r>
@@ -613,12 +770,14 @@
       <w:r>
         <w:t xml:space="preserve">) when formatting the paper. When working with </w:t>
       </w:r>
+      <w:proofErr w:type="spellStart"/>
       <w:r>
         <w:rPr>
           <w:rFonts w:ascii="Courier New" w:hAnsi="Courier New"/>
         </w:rPr>
         <w:t>dvips</w:t>
       </w:r>
+      <w:proofErr w:type="spellEnd"/>
       <w:r>
         <w:t>, for instance, one should specify</w:t>
       </w:r>
@@ -649,7 +808,15 @@
         <w:pStyle w:val="Text"/>
       </w:pPr>
       <w:r>
-        <w:t>Center the title on the entire width of the page in a 14-point bold font. Below it, center the author name(s) in a 12-point bold font, and then center the address(es) in a 12-point regular font. Credit to a sponsoring agency can appear on the first page as a footnote.</w:t>
+        <w:t>Center the title on the entire width of the page in a 14-point bold font. Below it, center the author name(s) in a 12-point bold font, and then center the address(</w:t>
+      </w:r>
+      <w:proofErr w:type="spellStart"/>
+      <w:r>
+        <w:t>es</w:t>
+      </w:r>
+      <w:proofErr w:type="spellEnd"/>
+      <w:r>
+        <w:t>) in a 12-point regular font. Credit to a sponsoring agency can appear on the first page as a footnote.</w:t>
       </w:r>
     </w:p>
     <w:p>
@@ -728,6 +895,7 @@
         <w:pStyle w:val="HeadingSubsection"/>
       </w:pPr>
       <w:r>
+        <w:lastRenderedPageBreak/>
         <w:t>2.6</w:t>
       </w:r>
       <w:r>
@@ -756,7 +924,15 @@
         <w:pStyle w:val="Text"/>
       </w:pPr>
       <w:r>
-        <w:t xml:space="preserve">Print section headings in 12-point bold type in the style shown in these instructions. Leave a blank space of approximately 10 points above and 4 points below section headings. Number sections with arabic numerals. </w:t>
+        <w:t xml:space="preserve">Print section headings in 12-point bold type in the style shown in these instructions. Leave a blank space of approximately 10 points above and 4 points below section headings. Number sections with </w:t>
+      </w:r>
+      <w:proofErr w:type="spellStart"/>
+      <w:r>
+        <w:t>arabic</w:t>
+      </w:r>
+      <w:proofErr w:type="spellEnd"/>
+      <w:r>
+        <w:t xml:space="preserve"> numerals. </w:t>
       </w:r>
     </w:p>
     <w:p>
@@ -772,7 +948,15 @@
         <w:pStyle w:val="Text"/>
       </w:pPr>
       <w:r>
-        <w:t>Print subsection headings in 11-point bold type. Leave a blank space of approximately 8 points above and 3 points below subsection headings. Number subsections with the section number and the subsection number (in arabic numerals) separated by a period.</w:t>
+        <w:t xml:space="preserve">Print subsection headings in 11-point bold type. Leave a blank space of approximately 8 points above and 3 points below subsection headings. Number subsections with the section number and the subsection number (in </w:t>
+      </w:r>
+      <w:proofErr w:type="spellStart"/>
+      <w:r>
+        <w:t>arabic</w:t>
+      </w:r>
+      <w:proofErr w:type="spellEnd"/>
+      <w:r>
+        <w:t xml:space="preserve"> numerals) separated by a period.</w:t>
       </w:r>
     </w:p>
     <w:p>
@@ -780,7 +964,6 @@
         <w:pStyle w:val="HeadingSubsubsection"/>
       </w:pPr>
       <w:r>
-        <w:lastRenderedPageBreak/>
         <w:t>Subsubsection Headings</w:t>
       </w:r>
     </w:p>
@@ -814,7 +997,15 @@
       </w:pPr>
       <w:r>
         <w:tab/>
-        <w:t>Any appendices directly follow the text and look like sections, except that they are numbered with capital letters instead of arabic numerals.</w:t>
+        <w:t xml:space="preserve">Any appendices directly follow the text and look like sections, except that they are numbered with capital letters instead of </w:t>
+      </w:r>
+      <w:proofErr w:type="spellStart"/>
+      <w:r>
+        <w:t>arabic</w:t>
+      </w:r>
+      <w:proofErr w:type="spellEnd"/>
+      <w:r>
+        <w:t xml:space="preserve"> numerals.</w:t>
       </w:r>
     </w:p>
     <w:p>
@@ -823,7 +1014,11 @@
       </w:pPr>
       <w:r>
         <w:tab/>
-        <w:t>The references section is headed “References,” printed in the same style as a section heading but without a number. A sample list of references is given at the end of these instructions. Use a consistent format for references, such as that provided by Bib</w:t>
+        <w:t xml:space="preserve">The references section is headed “References,” printed in the same style as a section heading but without a number. A sample list of references is given at the end of these instructions. Use a consistent format for references, such as that provided by </w:t>
+      </w:r>
+      <w:proofErr w:type="spellStart"/>
+      <w:r>
+        <w:t>Bib</w:t>
       </w:r>
       <w:r>
         <w:rPr>
@@ -831,6 +1026,7 @@
         </w:rPr>
         <w:t>T</w:t>
       </w:r>
+      <w:proofErr w:type="spellEnd"/>
       <w:r>
         <w:rPr>
           <w:spacing w:val="-40"/>
@@ -859,7 +1055,15 @@
         <w:pStyle w:val="Text"/>
       </w:pPr>
       <w:r>
-        <w:t xml:space="preserve">Citations within the text should include the author’s last name and the year of publication, for example [Gottlob, 1992]. Append lowercase letters to the year in cases of ambiguity. Treat multiple authors as in the following examples: [Abelson </w:t>
+        <w:t>Citations within the text should include the author’s last name and the year of publication, for example [</w:t>
+      </w:r>
+      <w:proofErr w:type="spellStart"/>
+      <w:r>
+        <w:t>Gottlob</w:t>
+      </w:r>
+      <w:proofErr w:type="spellEnd"/>
+      <w:r>
+        <w:t xml:space="preserve">, 1992]. Append lowercase letters to the year in cases of ambiguity. Treat multiple authors as in the following examples: [Abelson </w:t>
       </w:r>
       <w:r>
         <w:rPr>
@@ -877,7 +1081,31 @@
         <w:t>et al.</w:t>
       </w:r>
       <w:r>
-        <w:t xml:space="preserve">, 2001] (for more than two authors) and [Brachman and Schmolze, 1985] (for two authors). If the author portion of a citation is obvious, omit it, e.g., Nebel [2000]. Collapse multiple citations as follows: [Gottlob </w:t>
+        <w:t xml:space="preserve">, 2001] (for more than two authors) and [Brachman and </w:t>
+      </w:r>
+      <w:proofErr w:type="spellStart"/>
+      <w:r>
+        <w:t>Schmolze</w:t>
+      </w:r>
+      <w:proofErr w:type="spellEnd"/>
+      <w:r>
+        <w:t xml:space="preserve">, 1985] (for two authors). If the author portion of a citation is obvious, omit it, e.g., </w:t>
+      </w:r>
+      <w:proofErr w:type="spellStart"/>
+      <w:r>
+        <w:t>Nebel</w:t>
+      </w:r>
+      <w:proofErr w:type="spellEnd"/>
+      <w:r>
+        <w:t xml:space="preserve"> [2000]. Collapse multiple citations as follows: [</w:t>
+      </w:r>
+      <w:proofErr w:type="spellStart"/>
+      <w:r>
+        <w:t>Gottlob</w:t>
+      </w:r>
+      <w:proofErr w:type="spellEnd"/>
+      <w:r>
+        <w:t xml:space="preserve"> </w:t>
       </w:r>
       <w:r>
         <w:rPr>
@@ -932,6 +1160,7 @@
         <w:pStyle w:val="HeadingSection"/>
       </w:pPr>
       <w:r>
+        <w:lastRenderedPageBreak/>
         <w:t>3</w:t>
       </w:r>
       <w:r>
@@ -970,7 +1199,6 @@
         <w:pStyle w:val="HeadingAcknowledgments"/>
       </w:pPr>
       <w:r>
-        <w:lastRenderedPageBreak/>
         <w:t>Acknowledgments</w:t>
       </w:r>
     </w:p>
@@ -1030,7 +1258,11 @@
         <w:t>E</w:t>
       </w:r>
       <w:r>
-        <w:t>X and Bib</w:t>
+        <w:t xml:space="preserve">X and </w:t>
+      </w:r>
+      <w:proofErr w:type="spellStart"/>
+      <w:r>
+        <w:t>Bib</w:t>
       </w:r>
       <w:r>
         <w:rPr>
@@ -1038,6 +1270,7 @@
         </w:rPr>
         <w:t>T</w:t>
       </w:r>
+      <w:proofErr w:type="spellEnd"/>
       <w:r>
         <w:rPr>
           <w:spacing w:val="-40"/>
@@ -1046,7 +1279,31 @@
         <w:t>E</w:t>
       </w:r>
       <w:r>
-        <w:t>X files that implement them was supported by Schlumberger Palo Alto Research, AT&amp;T Bell Laboratories, and Morgan Kaufmann Publishers. Preparation of the Microsoft Word file was supported by IJCAI. An early version of this document was created by Shirley Jowell and Peter F. Patel-Schneider. It was subsequently modified by Jennifer Ballentine and Thomas Dean, Bernhard Nebel, and Daniel Pagenstecher before arriving at its current form.</w:t>
+        <w:t xml:space="preserve">X files that implement them was supported by Schlumberger Palo Alto Research, AT&amp;T Bell Laboratories, and Morgan Kaufmann Publishers. Preparation of the Microsoft Word file was supported by IJCAI. An early version of this document was created by Shirley Jowell and Peter F. Patel-Schneider. It was subsequently modified by Jennifer </w:t>
+      </w:r>
+      <w:proofErr w:type="spellStart"/>
+      <w:r>
+        <w:t>Ballentine</w:t>
+      </w:r>
+      <w:proofErr w:type="spellEnd"/>
+      <w:r>
+        <w:t xml:space="preserve"> and Thomas Dean, Bernhard </w:t>
+      </w:r>
+      <w:proofErr w:type="spellStart"/>
+      <w:r>
+        <w:t>Nebel</w:t>
+      </w:r>
+      <w:proofErr w:type="spellEnd"/>
+      <w:r>
+        <w:t xml:space="preserve">, and Daniel </w:t>
+      </w:r>
+      <w:proofErr w:type="spellStart"/>
+      <w:r>
+        <w:t>Pagenstecher</w:t>
+      </w:r>
+      <w:proofErr w:type="spellEnd"/>
+      <w:r>
+        <w:t xml:space="preserve"> before arriving at its current form.</w:t>
       </w:r>
     </w:p>
     <w:p>
@@ -1191,7 +1448,11 @@
         <w:t>ijcai09.tex</w:t>
       </w:r>
       <w:r>
-        <w:t>, and the Bib</w:t>
+        <w:t xml:space="preserve">, and the </w:t>
+      </w:r>
+      <w:proofErr w:type="spellStart"/>
+      <w:r>
+        <w:t>Bib</w:t>
       </w:r>
       <w:r>
         <w:rPr>
@@ -1199,6 +1460,7 @@
         </w:rPr>
         <w:t>T</w:t>
       </w:r>
+      <w:proofErr w:type="spellEnd"/>
       <w:r>
         <w:rPr>
           <w:spacing w:val="-40"/>
@@ -1209,12 +1471,14 @@
       <w:r>
         <w:t xml:space="preserve">X files are </w:t>
       </w:r>
+      <w:proofErr w:type="spellStart"/>
       <w:r>
         <w:rPr>
           <w:rFonts w:ascii="Courier New" w:hAnsi="Courier New"/>
         </w:rPr>
         <w:t>named.bst</w:t>
       </w:r>
+      <w:proofErr w:type="spellEnd"/>
       <w:r>
         <w:t xml:space="preserve"> and </w:t>
       </w:r>
@@ -1285,7 +1549,11 @@
         <w:t>E</w:t>
       </w:r>
       <w:r>
-        <w:t>X, and the Bib</w:t>
+        <w:t xml:space="preserve">X, and the </w:t>
+      </w:r>
+      <w:proofErr w:type="spellStart"/>
+      <w:r>
+        <w:t>Bib</w:t>
       </w:r>
       <w:r>
         <w:rPr>
@@ -1293,6 +1561,7 @@
         </w:rPr>
         <w:t>T</w:t>
       </w:r>
+      <w:proofErr w:type="spellEnd"/>
       <w:r>
         <w:rPr>
           <w:spacing w:val="-40"/>
@@ -1301,7 +1570,11 @@
         <w:t>E</w:t>
       </w:r>
       <w:r>
-        <w:t>X style file is for version 0.99c of Bib</w:t>
+        <w:t xml:space="preserve">X style file is for version 0.99c of </w:t>
+      </w:r>
+      <w:proofErr w:type="spellStart"/>
+      <w:r>
+        <w:t>Bib</w:t>
       </w:r>
       <w:r>
         <w:rPr>
@@ -1309,6 +1582,7 @@
         </w:rPr>
         <w:t>T</w:t>
       </w:r>
+      <w:proofErr w:type="spellEnd"/>
       <w:r>
         <w:rPr>
           <w:spacing w:val="-40"/>
@@ -1426,7 +1700,23 @@
         <w:t>et al</w:t>
       </w:r>
       <w:r>
-        <w:t xml:space="preserve">., 1985] Harold Abelson, Gerald Jay Sussman, and Julie Sussman. </w:t>
+        <w:t xml:space="preserve">., 1985] Harold Abelson, Gerald Jay </w:t>
+      </w:r>
+      <w:proofErr w:type="spellStart"/>
+      <w:r>
+        <w:t>Sussman</w:t>
+      </w:r>
+      <w:proofErr w:type="spellEnd"/>
+      <w:r>
+        <w:t xml:space="preserve">, and Julie </w:t>
+      </w:r>
+      <w:proofErr w:type="spellStart"/>
+      <w:r>
+        <w:t>Sussman</w:t>
+      </w:r>
+      <w:proofErr w:type="spellEnd"/>
+      <w:r>
+        <w:t xml:space="preserve">. </w:t>
       </w:r>
       <w:r>
         <w:rPr>
@@ -1443,7 +1733,32 @@
         <w:pStyle w:val="Referencetext"/>
       </w:pPr>
       <w:r>
-        <w:t xml:space="preserve">[Baumgartner et al., 2001] Robert Baumgartner, Georg Gottlob, and Sergio Flesca. Visual information extraction with Lixto. In </w:t>
+        <w:lastRenderedPageBreak/>
+        <w:t xml:space="preserve">[Baumgartner et al., 2001] Robert Baumgartner, Georg </w:t>
+      </w:r>
+      <w:proofErr w:type="spellStart"/>
+      <w:r>
+        <w:t>Gottlob</w:t>
+      </w:r>
+      <w:proofErr w:type="spellEnd"/>
+      <w:r>
+        <w:t xml:space="preserve">, and Sergio </w:t>
+      </w:r>
+      <w:proofErr w:type="spellStart"/>
+      <w:r>
+        <w:t>Flesca</w:t>
+      </w:r>
+      <w:proofErr w:type="spellEnd"/>
+      <w:r>
+        <w:t xml:space="preserve">. Visual information extraction with </w:t>
+      </w:r>
+      <w:proofErr w:type="spellStart"/>
+      <w:r>
+        <w:t>Lixto</w:t>
+      </w:r>
+      <w:proofErr w:type="spellEnd"/>
+      <w:r>
+        <w:t xml:space="preserve">. In </w:t>
       </w:r>
       <w:r>
         <w:rPr>
@@ -1483,7 +1798,39 @@
         <w:pStyle w:val="Referencetext"/>
       </w:pPr>
       <w:r>
-        <w:t xml:space="preserve">[Gottlob et al., 2002] Georg Gottlob, Nicola Leone, and Francesco Scarcello. Hypertree decompositions and tractable queries. </w:t>
+        <w:t>[</w:t>
+      </w:r>
+      <w:proofErr w:type="spellStart"/>
+      <w:r>
+        <w:t>Gottlob</w:t>
+      </w:r>
+      <w:proofErr w:type="spellEnd"/>
+      <w:r>
+        <w:t xml:space="preserve"> et al., 2002] Georg </w:t>
+      </w:r>
+      <w:proofErr w:type="spellStart"/>
+      <w:r>
+        <w:t>Gottlob</w:t>
+      </w:r>
+      <w:proofErr w:type="spellEnd"/>
+      <w:r>
+        <w:t xml:space="preserve">, Nicola Leone, and Francesco </w:t>
+      </w:r>
+      <w:proofErr w:type="spellStart"/>
+      <w:r>
+        <w:t>Scarcello</w:t>
+      </w:r>
+      <w:proofErr w:type="spellEnd"/>
+      <w:r>
+        <w:t xml:space="preserve">. </w:t>
+      </w:r>
+      <w:proofErr w:type="spellStart"/>
+      <w:r>
+        <w:t>Hypertree</w:t>
+      </w:r>
+      <w:proofErr w:type="spellEnd"/>
+      <w:r>
+        <w:t xml:space="preserve"> decompositions and tractable queries. </w:t>
       </w:r>
       <w:r>
         <w:rPr>
@@ -1500,7 +1847,23 @@
         <w:pStyle w:val="Referencetext"/>
       </w:pPr>
       <w:r>
-        <w:t xml:space="preserve">[Gottlob, 1992] Georg Gottlob. Complexity results for non-monotonic logics. </w:t>
+        <w:t>[</w:t>
+      </w:r>
+      <w:proofErr w:type="spellStart"/>
+      <w:r>
+        <w:t>Gottlob</w:t>
+      </w:r>
+      <w:proofErr w:type="spellEnd"/>
+      <w:r>
+        <w:t xml:space="preserve">, 1992] Georg </w:t>
+      </w:r>
+      <w:proofErr w:type="spellStart"/>
+      <w:r>
+        <w:t>Gottlob</w:t>
+      </w:r>
+      <w:proofErr w:type="spellEnd"/>
+      <w:r>
+        <w:t xml:space="preserve">. Complexity results for non-monotonic logics. </w:t>
       </w:r>
       <w:r>
         <w:rPr>
@@ -1517,7 +1880,6 @@
         <w:pStyle w:val="Referencetext"/>
       </w:pPr>
       <w:r>
-        <w:lastRenderedPageBreak/>
         <w:t xml:space="preserve"> [Levesque, 1984a] Hector J. Levesque. Foundations of a functional approach to knowledge representation. </w:t>
       </w:r>
       <w:r>
@@ -1552,7 +1914,31 @@
         <w:pStyle w:val="Referencetext"/>
       </w:pPr>
       <w:r>
-        <w:t xml:space="preserve">[Nebel, 2000] Bernhard Nebel. On the compilability and expressive power of propositional planning formalisms. </w:t>
+        <w:t>[</w:t>
+      </w:r>
+      <w:proofErr w:type="spellStart"/>
+      <w:r>
+        <w:t>Nebel</w:t>
+      </w:r>
+      <w:proofErr w:type="spellEnd"/>
+      <w:r>
+        <w:t xml:space="preserve">, 2000] Bernhard </w:t>
+      </w:r>
+      <w:proofErr w:type="spellStart"/>
+      <w:r>
+        <w:t>Nebel</w:t>
+      </w:r>
+      <w:proofErr w:type="spellEnd"/>
+      <w:r>
+        <w:t xml:space="preserve">. On the </w:t>
+      </w:r>
+      <w:proofErr w:type="spellStart"/>
+      <w:r>
+        <w:t>compilability</w:t>
+      </w:r>
+      <w:proofErr w:type="spellEnd"/>
+      <w:r>
+        <w:t xml:space="preserve"> and expressive power of propositional planning formalisms. </w:t>
       </w:r>
       <w:r>
         <w:rPr>
@@ -1623,12 +2009,14 @@
       <w:r>
         <w:t xml:space="preserve"> You may want also to use the package </w:t>
       </w:r>
+      <w:proofErr w:type="spellStart"/>
       <w:r>
         <w:rPr>
           <w:rFonts w:ascii="Courier New" w:hAnsi="Courier New"/>
         </w:rPr>
         <w:t>latexsym</w:t>
       </w:r>
+      <w:proofErr w:type="spellEnd"/>
       <w:r>
         <w:t xml:space="preserve">, which defines all symbols known from the old </w:t>
       </w:r>

</xml_diff>